<commit_message>
Power calculations with randomization inference
</commit_message>
<xml_diff>
--- a/Evaluation Design/NigerImpactEvaluationDesign-Update-Sept2016.docx
+++ b/Evaluation Design/NigerImpactEvaluationDesign-Update-Sept2016.docx
@@ -1837,6 +1837,9 @@
       <w:pPr>
         <w:pStyle w:val="normal0"/>
         <w:ind w:firstLine="720"/>
+        <w:rPr>
+          <w:b/>
+        </w:rPr>
       </w:pPr>
       <w:r>
         <w:rPr>
@@ -1849,13 +1852,50 @@
     <w:p>
       <w:pPr>
         <w:pStyle w:val="normal0"/>
+        <w:ind w:firstLine="720"/>
+        <w:rPr>
+          <w:b/>
+        </w:rPr>
+      </w:pPr>
+    </w:p>
+    <w:p>
+      <w:pPr>
+        <w:pStyle w:val="normal0"/>
         <w:ind w:left="720"/>
       </w:pPr>
+      <w:r>
+        <w:t xml:space="preserve">CPI outlined in their </w:t>
+      </w:r>
+      <w:proofErr w:type="spellStart"/>
+      <w:r>
+        <w:t>workplan</w:t>
+      </w:r>
+      <w:proofErr w:type="spellEnd"/>
+      <w:r>
+        <w:t xml:space="preserve"> the goal of building accountability and government capacity. Dialogues are designed to advance that goal by inviting commune-level officials to share their perspectives on health, education, and security in the context of the 2017 local elections. To measure the impact of these interventions, enumerators will interview commune-level officials at baseline and </w:t>
+      </w:r>
+      <w:proofErr w:type="spellStart"/>
+      <w:r>
+        <w:t>endline</w:t>
+      </w:r>
+      <w:proofErr w:type="spellEnd"/>
+      <w:r>
+        <w:t xml:space="preserve"> on their knowledge in the following areas: leadership and strategic management, program management and quality control, accounting and financial management, financial sustainability, human and material resources, and external relations and communications. Interviews will also ask about officials’ levels of contact with citizens.</w:t>
+      </w:r>
     </w:p>
     <w:p>
       <w:pPr>
         <w:pStyle w:val="normal0"/>
         <w:ind w:left="720"/>
+      </w:pPr>
+    </w:p>
+    <w:p>
+      <w:pPr>
+        <w:pStyle w:val="normal0"/>
+        <w:ind w:left="720"/>
+        <w:rPr>
+          <w:b/>
+        </w:rPr>
       </w:pPr>
       <w:r>
         <w:rPr>
@@ -1868,7 +1908,35 @@
     <w:p>
       <w:pPr>
         <w:pStyle w:val="normal0"/>
-      </w:pPr>
+        <w:ind w:left="720"/>
+        <w:rPr>
+          <w:b/>
+        </w:rPr>
+      </w:pPr>
+    </w:p>
+    <w:p>
+      <w:pPr>
+        <w:pStyle w:val="normal0"/>
+        <w:ind w:left="720"/>
+      </w:pPr>
+      <w:r>
+        <w:t xml:space="preserve">Government officials, including staff from health, defense, interior, and justice ministries, will participate in two-day workshops in Niamey along with regional-level community actors. They will learn advocacy strategies and tactics emphasizing nonpartisan, evidence-based approaches to addressing public needs. They will also discuss how political parties can tailor their platforms to citizens preferences and how to bridge formal and informal sectors. Baseline and </w:t>
+      </w:r>
+      <w:proofErr w:type="spellStart"/>
+      <w:r>
+        <w:t>endline</w:t>
+      </w:r>
+      <w:proofErr w:type="spellEnd"/>
+      <w:r>
+        <w:t xml:space="preserve"> interviews will measure government officials’ familiarity with citizen needs and preferences, political party platforms, and the Political Economy Analysis (PEA) framework that CPI will use to structure the workshops. Interviews will again ask about officials’ levels of contact with citizens.</w:t>
+      </w:r>
+    </w:p>
+    <w:p>
+      <w:pPr>
+        <w:pStyle w:val="normal0"/>
+      </w:pPr>
+      <w:bookmarkStart w:id="1" w:name="_GoBack"/>
+      <w:bookmarkEnd w:id="1"/>
     </w:p>
     <w:p>
       <w:pPr>
@@ -1956,8 +2024,99 @@
           <w:color w:val="1F3864"/>
           <w:highlight w:val="white"/>
         </w:rPr>
+        <w:t>Draft Impact Evaluation Design, Fall 2016: Drawing on Program Description document, PEA, and scoping trip, PIs draft design of impact evaluation. The PIs will work together with the implementing partner M&amp;E specialist to tailor the impact evaluation approach based on their implementation strategy. Once the scoping study is complete, the impact evaluation design will be provided to USAID/ Niger and USAID/DRG within three months. We will solicit USAID feedback on the draft impact evaluation design and then revise to produce a final evaluation design within one month of receiving USAID feedback. There will also be an independent peer review of the impact evaluation design, described in greater detail below.</w:t>
+      </w:r>
+    </w:p>
+    <w:p>
+      <w:pPr>
+        <w:pStyle w:val="normal0"/>
+        <w:jc w:val="both"/>
+      </w:pPr>
+      <w:r>
+        <w:rPr>
+          <w:color w:val="1F3864"/>
+          <w:highlight w:val="white"/>
+        </w:rPr>
+        <w:t xml:space="preserve"> </w:t>
+      </w:r>
+    </w:p>
+    <w:p>
+      <w:pPr>
+        <w:pStyle w:val="normal0"/>
+        <w:jc w:val="both"/>
+      </w:pPr>
+      <w:r>
+        <w:rPr>
+          <w:color w:val="1F3864"/>
+          <w:highlight w:val="yellow"/>
+        </w:rPr>
+        <w:t>Workshop Impact Evaluation design with DRG at Learning Conference or in Washington, Winter 2015/2016: Two PIs travel to Learning Conference.</w:t>
+      </w:r>
+    </w:p>
+    <w:p>
+      <w:pPr>
+        <w:pStyle w:val="normal0"/>
+        <w:jc w:val="both"/>
+      </w:pPr>
+      <w:r>
+        <w:rPr>
+          <w:color w:val="1F3864"/>
+          <w:highlight w:val="white"/>
+        </w:rPr>
+        <w:t xml:space="preserve"> </w:t>
+      </w:r>
+    </w:p>
+    <w:p>
+      <w:pPr>
+        <w:pStyle w:val="normal0"/>
+        <w:jc w:val="both"/>
+      </w:pPr>
+      <w:r>
+        <w:rPr>
+          <w:color w:val="1F3864"/>
+          <w:highlight w:val="white"/>
+        </w:rPr>
+        <w:t xml:space="preserve">Baseline Data Collection and Pre-program Implementation Fall 2016: Once the evaluation design is finalized, we will begin the process of developing the baseline data collection including the set of questions for the surveys and the qualitative analysis protocol (including interviews and focus groups). We will work together with the implementing partner M&amp;E specialist to customize the baseline data collection questions and approach based on their implementation strategy. </w:t>
+      </w:r>
+      <w:proofErr w:type="gramStart"/>
+      <w:r>
+        <w:rPr>
+          <w:color w:val="1F3864"/>
+          <w:highlight w:val="white"/>
+        </w:rPr>
+        <w:t>Data collection tools will be reviewed by the USAID Niger Office and its implementing partner (NORC) who will be tasked with local data collection</w:t>
+      </w:r>
+      <w:proofErr w:type="gramEnd"/>
+      <w:r>
+        <w:rPr>
+          <w:color w:val="1F3864"/>
+          <w:highlight w:val="white"/>
+        </w:rPr>
+        <w:t xml:space="preserve">. A PI might have to make himself or herself available for travel to Niger for enumeration training.  </w:t>
+      </w:r>
+      <w:proofErr w:type="gramStart"/>
+      <w:r>
+        <w:rPr>
+          <w:color w:val="1F3864"/>
+          <w:highlight w:val="white"/>
+        </w:rPr>
+        <w:t>Alternatively, or in conjunction, a staff person from NORC will likely travel to Niger to facilitate enumeration training.</w:t>
+      </w:r>
+      <w:proofErr w:type="gramEnd"/>
+      <w:r>
+        <w:rPr>
+          <w:color w:val="1F3864"/>
+          <w:highlight w:val="white"/>
+        </w:rPr>
+        <w:t xml:space="preserve"> The team will coordinate with the PG Reform Implementation Program on randomization strategy. Once the baseline evaluation is complete, a draft report will be provided to USAID/Niger and USAID/DRG </w:t>
+      </w:r>
+      <w:r>
+        <w:rPr>
+          <w:color w:val="1F3864"/>
+          <w:highlight w:val="white"/>
+        </w:rPr>
         <w:lastRenderedPageBreak/>
-        <w:t>Draft Impact Evaluation Design, Fall 2016: Drawing on Program Description document, PEA, and scoping trip, PIs draft design of impact evaluation. The PIs will work together with the implementing partner M&amp;E specialist to tailor the impact evaluation approach based on their implementation strategy. Once the scoping study is complete, the impact evaluation design will be provided to USAID/ Niger and USAID/DRG within three months. We will solicit USAID feedback on the draft impact evaluation design and then revise to produce a final evaluation design within one month of receiving USAID feedback. There will also be an independent peer review of the impact evaluation design, described in greater detail below.</w:t>
+        <w:t>within three months. We will solicit USAID feedback on the draft report and then revise to produce a final report within one month of receiving USAID feedback.</w:t>
       </w:r>
     </w:p>
     <w:p>
@@ -1983,7 +2142,23 @@
           <w:color w:val="1F3864"/>
           <w:highlight w:val="yellow"/>
         </w:rPr>
-        <w:t>Workshop Impact Evaluation design with DRG at Learning Conference or in Washington, Winter 2015/2016: Two PIs travel to Learning Conference.</w:t>
+        <w:t xml:space="preserve">PG Reform Implementation Program, Late Fall 2016: At least one PI travels to Niger to monitor program </w:t>
+      </w:r>
+      <w:proofErr w:type="gramStart"/>
+      <w:r>
+        <w:rPr>
+          <w:color w:val="1F3864"/>
+          <w:highlight w:val="yellow"/>
+        </w:rPr>
+        <w:t>roll-out</w:t>
+      </w:r>
+      <w:proofErr w:type="gramEnd"/>
+      <w:r>
+        <w:rPr>
+          <w:color w:val="1F3864"/>
+          <w:highlight w:val="yellow"/>
+        </w:rPr>
+        <w:t>.</w:t>
       </w:r>
     </w:p>
     <w:p>
@@ -2009,39 +2184,7 @@
           <w:color w:val="1F3864"/>
           <w:highlight w:val="white"/>
         </w:rPr>
-        <w:t xml:space="preserve">Baseline Data Collection and Pre-program Implementation Fall 2016: Once the evaluation design is finalized, we will begin the process of developing the baseline data collection including the set of questions for the surveys and the qualitative analysis protocol (including interviews and focus groups). We will work together with the implementing partner M&amp;E specialist to customize the baseline data collection questions and approach based on their implementation strategy. </w:t>
-      </w:r>
-      <w:proofErr w:type="gramStart"/>
-      <w:r>
-        <w:rPr>
-          <w:color w:val="1F3864"/>
-          <w:highlight w:val="white"/>
-        </w:rPr>
-        <w:t>Data collection tools will be reviewed by the USAID Niger Office and its implementing partner (NORC) who will be tasked with local data collection</w:t>
-      </w:r>
-      <w:proofErr w:type="gramEnd"/>
-      <w:r>
-        <w:rPr>
-          <w:color w:val="1F3864"/>
-          <w:highlight w:val="white"/>
-        </w:rPr>
-        <w:t xml:space="preserve">. A PI might have to make himself or herself available for travel to Niger for enumeration training.  </w:t>
-      </w:r>
-      <w:proofErr w:type="gramStart"/>
-      <w:r>
-        <w:rPr>
-          <w:color w:val="1F3864"/>
-          <w:highlight w:val="white"/>
-        </w:rPr>
-        <w:t>Alternatively, or in conjunction, a staff person from NORC will likely travel to Niger to facilitate enumeration training.</w:t>
-      </w:r>
-      <w:proofErr w:type="gramEnd"/>
-      <w:r>
-        <w:rPr>
-          <w:color w:val="1F3864"/>
-          <w:highlight w:val="white"/>
-        </w:rPr>
-        <w:t xml:space="preserve"> The team will coordinate with the PG Reform Implementation Program on randomization strategy. Once the baseline evaluation is complete, a draft report will be provided to USAID/Niger and USAID/DRG within three months. We will solicit USAID feedback on the draft report and then revise to produce a final report within one month of receiving USAID feedback.</w:t>
+        <w:t>Midline Analysis, Summer 2017: PIs travel to Niger to coordinate on midpoint analysis. The midpoint analysis, which we expect to occur during summer 2017, will directly follow up on the baseline and also include new information not anticipated in the baseline.  Once the midpoint analysis is complete, a draft report will be provided to USAID/Niger, HESN and DRG within three months. We will solicit USAID/Niger and USAID/DRG feedback on the draft report and then revise to produce a final report within one month of receiving USAID feedback and submit to USAID/Niger, HESN and DRG.</w:t>
       </w:r>
     </w:p>
     <w:p>
@@ -2064,32 +2207,34 @@
       </w:pPr>
       <w:r>
         <w:rPr>
-          <w:color w:val="1F3864"/>
-          <w:highlight w:val="yellow"/>
-        </w:rPr>
-        <w:t xml:space="preserve">PG Reform Implementation Program, Late Fall 2016: At least one PI travels to Niger to monitor program </w:t>
-      </w:r>
-      <w:proofErr w:type="gramStart"/>
-      <w:r>
-        <w:rPr>
-          <w:color w:val="1F3864"/>
-          <w:highlight w:val="yellow"/>
-        </w:rPr>
-        <w:t>roll-out</w:t>
-      </w:r>
-      <w:proofErr w:type="gramEnd"/>
-      <w:r>
-        <w:rPr>
-          <w:color w:val="1F3864"/>
-          <w:highlight w:val="yellow"/>
-        </w:rPr>
-        <w:t>.</w:t>
-      </w:r>
-    </w:p>
-    <w:p>
-      <w:pPr>
-        <w:pStyle w:val="normal0"/>
-        <w:jc w:val="both"/>
+          <w:i/>
+          <w:color w:val="1F3864"/>
+          <w:highlight w:val="white"/>
+        </w:rPr>
+        <w:t xml:space="preserve">AidData, USAID/DRG and USAID/Niger may continue to collaborate on an </w:t>
+      </w:r>
+      <w:proofErr w:type="spellStart"/>
+      <w:r>
+        <w:rPr>
+          <w:i/>
+          <w:color w:val="1F3864"/>
+          <w:highlight w:val="white"/>
+        </w:rPr>
+        <w:t>Endline</w:t>
+      </w:r>
+      <w:proofErr w:type="spellEnd"/>
+      <w:r>
+        <w:rPr>
+          <w:i/>
+          <w:color w:val="1F3864"/>
+          <w:highlight w:val="white"/>
+        </w:rPr>
+        <w:t xml:space="preserve"> Data Collection and Analysis in Summer 2018.  Such activity would be outside of the HESN Cooperative Agreement, utilize separate funds, and be governed by a separate agreement between these parties unless Niger buys into the cooperative agreement.  This work would cover the following activities:</w:t>
+      </w:r>
+    </w:p>
+    <w:p>
+      <w:pPr>
+        <w:pStyle w:val="normal0"/>
       </w:pPr>
       <w:r>
         <w:rPr>
@@ -2104,84 +2249,13 @@
         <w:pStyle w:val="normal0"/>
         <w:jc w:val="both"/>
       </w:pPr>
-      <w:r>
-        <w:rPr>
-          <w:color w:val="1F3864"/>
-          <w:highlight w:val="white"/>
-        </w:rPr>
-        <w:t>Midline Analysis, Summer 2017: PIs travel to Niger to coordinate on midpoint analysis. The midpoint analysis, which we expect to occur during summer 2017, will directly follow up on the baseline and also include new information not anticipated in the baseline.  Once the midpoint analysis is complete, a draft report will be provided to USAID/Niger, HESN and DRG within three months. We will solicit USAID/Niger and USAID/DRG feedback on the draft report and then revise to produce a final report within one month of receiving USAID feedback and submit to USAID/Niger, HESN and DRG.</w:t>
-      </w:r>
-    </w:p>
-    <w:p>
-      <w:pPr>
-        <w:pStyle w:val="normal0"/>
-        <w:jc w:val="both"/>
-      </w:pPr>
-      <w:r>
-        <w:rPr>
-          <w:color w:val="1F3864"/>
-          <w:highlight w:val="white"/>
-        </w:rPr>
-        <w:t xml:space="preserve"> </w:t>
-      </w:r>
-    </w:p>
-    <w:p>
-      <w:pPr>
-        <w:pStyle w:val="normal0"/>
-        <w:jc w:val="both"/>
-      </w:pPr>
+      <w:proofErr w:type="spellStart"/>
       <w:r>
         <w:rPr>
           <w:i/>
           <w:color w:val="1F3864"/>
           <w:highlight w:val="white"/>
         </w:rPr>
-        <w:t xml:space="preserve">AidData, USAID/DRG and USAID/Niger may continue to collaborate on an </w:t>
-      </w:r>
-      <w:proofErr w:type="spellStart"/>
-      <w:r>
-        <w:rPr>
-          <w:i/>
-          <w:color w:val="1F3864"/>
-          <w:highlight w:val="white"/>
-        </w:rPr>
-        <w:t>Endline</w:t>
-      </w:r>
-      <w:proofErr w:type="spellEnd"/>
-      <w:r>
-        <w:rPr>
-          <w:i/>
-          <w:color w:val="1F3864"/>
-          <w:highlight w:val="white"/>
-        </w:rPr>
-        <w:t xml:space="preserve"> Data Collection and Analysis in Summer 2018.  Such activity would be outside of the HESN Cooperative Agreement, utilize separate funds, and be governed by a separate agreement between these parties unless Niger buys into the cooperative agreement.  This work would cover the following activities:</w:t>
-      </w:r>
-    </w:p>
-    <w:p>
-      <w:pPr>
-        <w:pStyle w:val="normal0"/>
-      </w:pPr>
-      <w:r>
-        <w:rPr>
-          <w:color w:val="1F3864"/>
-          <w:highlight w:val="white"/>
-        </w:rPr>
-        <w:t xml:space="preserve"> </w:t>
-      </w:r>
-    </w:p>
-    <w:p>
-      <w:pPr>
-        <w:pStyle w:val="normal0"/>
-        <w:jc w:val="both"/>
-      </w:pPr>
-      <w:proofErr w:type="spellStart"/>
-      <w:r>
-        <w:rPr>
-          <w:i/>
-          <w:color w:val="1F3864"/>
-          <w:highlight w:val="white"/>
-        </w:rPr>
-        <w:lastRenderedPageBreak/>
         <w:t>Endline</w:t>
       </w:r>
       <w:proofErr w:type="spellEnd"/>
@@ -2296,7 +2370,15 @@
           <w:color w:val="1F3864"/>
           <w:highlight w:val="white"/>
         </w:rPr>
-        <w:t>Meeting such standards is built into USAID/DRG’s reporting requirements. As such, USAID/DRG requires a peer review of the draft evaluation plan by other academics before co-funding is applied and research activities occur. The evaluation design document should be thought of a pre-analysis plan that outlines the theory of change behind the evaluation and evaluated experimental interventions, specific hypotheses to be tested, data collection tools planned along with data collection strategy (sample sizes, power calculations, geographic locations, etc.) This document should be approximately 30 pages in length, and initially prepared after the PIs complete their scoping trips. (There is further guidance on the format available.)</w:t>
+        <w:t xml:space="preserve">Meeting such standards is built into USAID/DRG’s reporting requirements. As such, USAID/DRG requires a peer review of the draft evaluation plan by other academics before co-funding is applied and research activities occur. The evaluation design document should be thought of a pre-analysis plan that outlines the theory of change behind the evaluation and evaluated experimental interventions, specific hypotheses to be tested, data collection tools planned along with data collection strategy (sample sizes, power calculations, geographic locations, etc.) This document should be approximately 30 pages in length, and initially </w:t>
+      </w:r>
+      <w:r>
+        <w:rPr>
+          <w:color w:val="1F3864"/>
+          <w:highlight w:val="white"/>
+        </w:rPr>
+        <w:lastRenderedPageBreak/>
+        <w:t>prepared after the PIs complete their scoping trips. (There is further guidance on the format available.)</w:t>
       </w:r>
     </w:p>
     <w:p>
@@ -2390,7 +2472,6 @@
           <w:color w:val="1F3864"/>
           <w:highlight w:val="white"/>
         </w:rPr>
-        <w:lastRenderedPageBreak/>
         <w:t>In regards to the HESN award, AidData will be required to meet all obligations as previously outlined in its award, including but not limited to: financial reporting, HESN M&amp;E indicators, annual reports, etc.</w:t>
       </w:r>
     </w:p>
@@ -2619,6 +2700,7 @@
           <w:color w:val="1F3864"/>
           <w:highlight w:val="white"/>
         </w:rPr>
+        <w:lastRenderedPageBreak/>
         <w:t xml:space="preserve">•            </w:t>
       </w:r>
       <w:r>
@@ -2845,7 +2927,6 @@
           <w:color w:val="1F3864"/>
           <w:highlight w:val="white"/>
         </w:rPr>
-        <w:lastRenderedPageBreak/>
         <w:t xml:space="preserve">The report will not exceed 40 pages, excluding table of contents, acronyms list, executive summary, references and annexes. This format is consistent with the 2011 USAID Evaluation Policy. </w:t>
       </w:r>
     </w:p>
@@ -3118,6 +3199,7 @@
           <w:color w:val="1F3864"/>
           <w:highlight w:val="white"/>
         </w:rPr>
+        <w:lastRenderedPageBreak/>
         <w:t>AidData will work with the selected implementing partner to ensure the success of the evaluation. At least one of the PIs will meet with the implementing partner to ensure the roll out of the program will coincide with the evaluation design. It is anticipated that this first meeting will take place during the initial scoping trip at the end of 2015. As the evaluation design is carried out, the PIs will keep the implementing partner informed of the progress.</w:t>
       </w:r>
     </w:p>
@@ -3162,8 +3244,6 @@
         <w:pStyle w:val="normal0"/>
         <w:jc w:val="both"/>
       </w:pPr>
-      <w:bookmarkStart w:id="1" w:name="_GoBack"/>
-      <w:bookmarkEnd w:id="1"/>
       <w:r>
         <w:rPr>
           <w:color w:val="1F3864"/>
@@ -3192,15 +3272,7 @@
           <w:color w:val="1F3864"/>
           <w:highlight w:val="white"/>
         </w:rPr>
-        <w:t xml:space="preserve">Evaluation Specialist. A secondary POC for AidData will be [COR for PRG mechanism], primarily for project-related technical concerns. The primary POC will be responsible for ensuring that communication is maintained between the Mission, HESN, DRG, and AidData, including through the required reporting listed above.  Regarding reporting requirements, the primary POC will have final approval of the three required evaluation reports, and will review for information purposes, the reports required by HESN. The technical POC will be available to serve as liaison with the implementing partner and with any technical/field-based issues that may arise. The technical POC will be included in the Mission’s approval of the three evaluation </w:t>
-      </w:r>
-      <w:r>
-        <w:rPr>
-          <w:color w:val="1F3864"/>
-          <w:highlight w:val="white"/>
-        </w:rPr>
-        <w:lastRenderedPageBreak/>
-        <w:t xml:space="preserve">reports, and will also view the interim reports required by HESN.  The primary POC, however, has the responsibility of sharing these documents and soliciting the feedback and approval of others in the Mission, including the technical POC, as well as soliciting feedback from the primary POC in USAID/DRG. </w:t>
+        <w:t xml:space="preserve">Evaluation Specialist. A secondary POC for AidData will be [COR for PRG mechanism], primarily for project-related technical concerns. The primary POC will be responsible for ensuring that communication is maintained between the Mission, HESN, DRG, and AidData, including through the required reporting listed above.  Regarding reporting requirements, the primary POC will have final approval of the three required evaluation reports, and will review for information purposes, the reports required by HESN. The technical POC will be available to serve as liaison with the implementing partner and with any technical/field-based issues that may arise. The technical POC will be included in the Mission’s approval of the three evaluation reports, and will also view the interim reports required by HESN.  The primary POC, however, has the responsibility of sharing these documents and soliciting the feedback and approval of others in the Mission, including the technical POC, as well as soliciting feedback from the primary POC in USAID/DRG. </w:t>
       </w:r>
     </w:p>
     <w:p>
@@ -3494,7 +3566,6 @@
           <w:color w:val="1F3864"/>
           <w:highlight w:val="white"/>
         </w:rPr>
-        <w:lastRenderedPageBreak/>
         <w:t>Workshop Impact Evaluation design with DRG at Learning Conference or in Washington, Winter 2015/2016</w:t>
       </w:r>
       <w:r>
@@ -3686,6 +3757,7 @@
           <w:szCs w:val="24"/>
           <w:highlight w:val="white"/>
         </w:rPr>
+        <w:lastRenderedPageBreak/>
         <w:t xml:space="preserve"> </w:t>
       </w:r>
     </w:p>

</xml_diff>